<commit_message>
updated some of the words that don't make sense
</commit_message>
<xml_diff>
--- a/draft_v1.docx
+++ b/draft_v1.docx
@@ -16,15 +16,13 @@
         <w:t xml:space="preserve"> century BC from the</w:t>
       </w:r>
       <w:r>
-        <w:t xml:space="preserve"> Greeks, however, the topic of communicating mathematics has only been discussed from the sixteenth century. Mathematical communication is understanding how to engage with </w:t>
-      </w:r>
-      <w:proofErr w:type="gramStart"/>
-      <w:r>
-        <w:t>a number of</w:t>
-      </w:r>
-      <w:proofErr w:type="gramEnd"/>
-      <w:r>
-        <w:t xml:space="preserve"> audiences to learn and understand mathematics. This could be to students through engagement activities such as an interactive session, exploration of concepts through physical objects, and the standard teaching and answering questions from a textbook. </w:t>
+        <w:t xml:space="preserve"> Greeks, however, the topic of communicating mathematics has only been discussed from the sixteenth century. Mathematical communication is understanding how to engage with a </w:t>
+      </w:r>
+      <w:r>
+        <w:t>range</w:t>
+      </w:r>
+      <w:r>
+        <w:t xml:space="preserve"> of audiences to learn and understand mathematics. This could be to students through engagement activities such as an interactive session, exploration of concepts through physical objects, and the standard teaching and answering questions from a textbook. </w:t>
       </w:r>
     </w:p>
     <w:p/>
@@ -32,19 +30,15 @@
       <w:r>
         <w:t xml:space="preserve">However, in modern society, many mathematical concepts may not have been interesting or easy to understand, such as algebra, trigonometry in comparison to geometry. The current curriculum within the UK is standardised to help ensure that students </w:t>
       </w:r>
-      <w:proofErr w:type="gramStart"/>
-      <w:r>
-        <w:t>are able to</w:t>
-      </w:r>
-      <w:proofErr w:type="gramEnd"/>
+      <w:r>
+        <w:t>can</w:t>
+      </w:r>
       <w:r>
         <w:t xml:space="preserve"> understand the topics with ease through the meticulous planning of what needs to be included within each year group. In contrast, in the earlier times, mathematical communication was not thought of as scholars were persuaded to explore, understand and create to compete against other scholars. It would be a battle of who has new ideas and what had happened then would have brought the foundation of mathematics in </w:t>
       </w:r>
-      <w:proofErr w:type="spellStart"/>
-      <w:r>
-        <w:t>todays</w:t>
-      </w:r>
-      <w:proofErr w:type="spellEnd"/>
+      <w:r>
+        <w:t>today’s</w:t>
+      </w:r>
       <w:r>
         <w:t xml:space="preserve"> age. </w:t>
       </w:r>
@@ -54,11 +48,9 @@
       <w:r>
         <w:t xml:space="preserve">Mathematical Communication was not spread easily to teach to others as of the lack of a printer. However, in 1440, as seen in [1], this had revolutionised the opportunity to mass produce mathematical research, theorems, and teachings for others to review and understand. </w:t>
       </w:r>
-      <w:proofErr w:type="gramStart"/>
-      <w:r>
-        <w:t>The majority of</w:t>
-      </w:r>
-      <w:proofErr w:type="gramEnd"/>
+      <w:r>
+        <w:t>Many</w:t>
+      </w:r>
       <w:r>
         <w:t xml:space="preserve"> new scientific ideas were not shared until scholars encountered each other or through connections, hence this meant research was primarily individual and were not seen by others. However, this did not stop individuals from sharing their knowledge, which due to the invention of the printer press, this enables individuals to publish their own scientific research to permanently record it for others to see. </w:t>
       </w:r>
@@ -199,11 +191,9 @@
       <w:r>
         <w:t xml:space="preserve">Another study was made to show the relationship of communication for students and their understanding of mathematics. As shown in [2], the author has referenced </w:t>
       </w:r>
-      <w:proofErr w:type="gramStart"/>
-      <w:r>
-        <w:t>a number of</w:t>
-      </w:r>
-      <w:proofErr w:type="gramEnd"/>
+      <w:r>
+        <w:t>several</w:t>
+      </w:r>
       <w:r>
         <w:t xml:space="preserve"> resources which </w:t>
       </w:r>
@@ -405,15 +395,7 @@
     <w:p/>
     <w:p>
       <w:r>
-        <w:t xml:space="preserve">As explained, the education of mathematics was primarily seen to be memorising formulas and equations in order to answer them in exams. However, as students study mathematics to a higher level, </w:t>
-      </w:r>
-      <w:proofErr w:type="gramStart"/>
-      <w:r>
-        <w:t>it can be seen that this</w:t>
-      </w:r>
-      <w:proofErr w:type="gramEnd"/>
-      <w:r>
-        <w:t xml:space="preserve"> is an inappropriate way of learning as it does not provide understanding but only the application. Furthermore, to fully absorb and engage with mathematics, it is crucial to interact with the content in order to fully understand the meaning </w:t>
+        <w:t xml:space="preserve">As explained, the education of mathematics was primarily seen to be memorising formulas and equations in order to answer them in exams. However, as students study mathematics to a higher level, it can be seen that this is an inappropriate way of learning as it does not provide understanding but only the application. Furthermore, to fully absorb and engage with mathematics, it is crucial to interact with the content in order to fully understand the meaning </w:t>
       </w:r>
       <w:r>
         <w:lastRenderedPageBreak/>
@@ -469,17 +451,7 @@
           <w:szCs w:val="20"/>
           <w:shd w:val="clear" w:color="auto" w:fill="FFFFFF"/>
         </w:rPr>
-        <w:t>(Oakley 2014</w:t>
-      </w:r>
-      <w:r>
-        <w:rPr>
-          <w:rFonts w:ascii="Open Sans" w:hAnsi="Open Sans" w:cs="Open Sans"/>
-          <w:color w:val="000000"/>
-          <w:sz w:val="20"/>
-          <w:szCs w:val="20"/>
-          <w:shd w:val="clear" w:color="auto" w:fill="FFFFFF"/>
-        </w:rPr>
-        <w:t xml:space="preserve">, </w:t>
+        <w:t xml:space="preserve">(Oakley 2014, </w:t>
       </w:r>
       <w:proofErr w:type="spellStart"/>
       <w:r>

</xml_diff>

<commit_message>
updated with new references
</commit_message>
<xml_diff>
--- a/draft_v1.docx
+++ b/draft_v1.docx
@@ -438,7 +438,13 @@
       </w:r>
       <w:proofErr w:type="spellEnd"/>
       <w:r>
-        <w:t xml:space="preserve"> et al, the concept of active learning is also </w:t>
+        <w:t xml:space="preserve"> et al</w:t>
+      </w:r>
+      <w:r>
+        <w:t xml:space="preserve"> [5]</w:t>
+      </w:r>
+      <w:r>
+        <w:t xml:space="preserve">, the concept of active learning is also </w:t>
       </w:r>
       <w:r>
         <w:t xml:space="preserve">evidenced by </w:t>
@@ -465,7 +471,6 @@
         <w:t>pg</w:t>
       </w:r>
       <w:proofErr w:type="spellEnd"/>
-      <w:proofErr w:type="gramStart"/>
       <w:r>
         <w:rPr>
           <w:rFonts w:ascii="Open Sans" w:hAnsi="Open Sans" w:cs="Open Sans"/>
@@ -476,16 +481,25 @@
         </w:rPr>
         <w:t>, )</w:t>
       </w:r>
-      <w:proofErr w:type="gramEnd"/>
-      <w:r>
-        <w:rPr>
-          <w:rFonts w:ascii="Open Sans" w:hAnsi="Open Sans" w:cs="Open Sans"/>
-          <w:color w:val="000000"/>
-          <w:sz w:val="20"/>
-          <w:szCs w:val="20"/>
-          <w:shd w:val="clear" w:color="auto" w:fill="FFFFFF"/>
-        </w:rPr>
-        <w:t xml:space="preserve">. </w:t>
+      <w:r>
+        <w:rPr>
+          <w:rFonts w:ascii="Open Sans" w:hAnsi="Open Sans" w:cs="Open Sans"/>
+          <w:color w:val="000000"/>
+          <w:sz w:val="20"/>
+          <w:szCs w:val="20"/>
+          <w:shd w:val="clear" w:color="auto" w:fill="FFFFFF"/>
+        </w:rPr>
+        <w:t xml:space="preserve"> [7].</w:t>
+      </w:r>
+      <w:r>
+        <w:rPr>
+          <w:rFonts w:ascii="Open Sans" w:hAnsi="Open Sans" w:cs="Open Sans"/>
+          <w:color w:val="000000"/>
+          <w:sz w:val="20"/>
+          <w:szCs w:val="20"/>
+          <w:shd w:val="clear" w:color="auto" w:fill="FFFFFF"/>
+        </w:rPr>
+        <w:t xml:space="preserve"> </w:t>
       </w:r>
     </w:p>
     <w:p>
@@ -837,6 +851,10 @@
         <w:t xml:space="preserve">1i1.741. https://ojs.unimal.ac.id/index.php/mjml/article/view/741 </w:t>
       </w:r>
     </w:p>
+    <w:p/>
+    <w:p/>
+    <w:p/>
+    <w:p/>
     <w:p/>
     <w:p/>
     <w:p/>

</xml_diff>